<commit_message>
Starting serious report writing
</commit_message>
<xml_diff>
--- a/Project Report.docx
+++ b/Project Report.docx
@@ -1,6 +1,6 @@
 
 <file path=word/document.xml><?xml version="1.0" encoding="utf-8"?>
-<w:document xmlns:wpc="http://schemas.microsoft.com/office/word/2010/wordprocessingCanvas" xmlns:cx="http://schemas.microsoft.com/office/drawing/2014/chartex" xmlns:cx1="http://schemas.microsoft.com/office/drawing/2015/9/8/chartex" xmlns:cx2="http://schemas.microsoft.com/office/drawing/2015/10/21/chartex" xmlns:cx3="http://schemas.microsoft.com/office/drawing/2016/5/9/chartex" xmlns:cx4="http://schemas.microsoft.com/office/drawing/2016/5/10/chartex" xmlns:cx5="http://schemas.microsoft.com/office/drawing/2016/5/11/chartex" xmlns:cx6="http://schemas.microsoft.com/office/drawing/2016/5/12/chartex" xmlns:cx7="http://schemas.microsoft.com/office/drawing/2016/5/13/chartex" xmlns:cx8="http://schemas.microsoft.com/office/drawing/2016/5/14/chartex" xmlns:mc="http://schemas.openxmlformats.org/markup-compatibility/2006" xmlns:aink="http://schemas.microsoft.com/office/drawing/2016/ink" xmlns:am3d="http://schemas.microsoft.com/office/drawing/2017/model3d" xmlns:o="urn:schemas-microsoft-com:office:office" xmlns:oel="http://schemas.microsoft.com/office/2019/extlst" xmlns:r="http://schemas.openxmlformats.org/officeDocument/2006/relationships" xmlns:m="http://schemas.openxmlformats.org/officeDocument/2006/math" xmlns:v="urn:schemas-microsoft-com:vml" xmlns:wp14="http://schemas.microsoft.com/office/word/2010/wordprocessingDrawing" xmlns:wp="http://schemas.openxmlformats.org/drawingml/2006/wordprocessingDrawing" xmlns:w10="urn:schemas-microsoft-com:office:word" xmlns:w="http://schemas.openxmlformats.org/wordprocessingml/2006/main" xmlns:w14="http://schemas.microsoft.com/office/word/2010/wordml" xmlns:w15="http://schemas.microsoft.com/office/word/2012/wordml" xmlns:w16cex="http://schemas.microsoft.com/office/word/2018/wordml/cex" xmlns:w16cid="http://schemas.microsoft.com/office/word/2016/wordml/cid" xmlns:w16="http://schemas.microsoft.com/office/word/2018/wordml" xmlns:w16sdtdh="http://schemas.microsoft.com/office/word/2020/wordml/sdtdatahash" xmlns:w16se="http://schemas.microsoft.com/office/word/2015/wordml/symex" xmlns:wpg="http://schemas.microsoft.com/office/word/2010/wordprocessingGroup" xmlns:wpi="http://schemas.microsoft.com/office/word/2010/wordprocessingInk" xmlns:wne="http://schemas.microsoft.com/office/word/2006/wordml" xmlns:wps="http://schemas.microsoft.com/office/word/2010/wordprocessingShape" mc:Ignorable="w14 w15 w16se w16cid w16 w16cex w16sdtdh wp14">
+<w:document xmlns:wpc="http://schemas.microsoft.com/office/word/2010/wordprocessingCanvas" xmlns:cx="http://schemas.microsoft.com/office/drawing/2014/chartex" xmlns:cx1="http://schemas.microsoft.com/office/drawing/2015/9/8/chartex" xmlns:cx2="http://schemas.microsoft.com/office/drawing/2015/10/21/chartex" xmlns:cx3="http://schemas.microsoft.com/office/drawing/2016/5/9/chartex" xmlns:cx4="http://schemas.microsoft.com/office/drawing/2016/5/10/chartex" xmlns:cx5="http://schemas.microsoft.com/office/drawing/2016/5/11/chartex" xmlns:cx6="http://schemas.microsoft.com/office/drawing/2016/5/12/chartex" xmlns:cx7="http://schemas.microsoft.com/office/drawing/2016/5/13/chartex" xmlns:cx8="http://schemas.microsoft.com/office/drawing/2016/5/14/chartex" xmlns:mc="http://schemas.openxmlformats.org/markup-compatibility/2006" xmlns:aink="http://schemas.microsoft.com/office/drawing/2016/ink" xmlns:am3d="http://schemas.microsoft.com/office/drawing/2017/model3d" xmlns:o="urn:schemas-microsoft-com:office:office" xmlns:oel="http://schemas.microsoft.com/office/2019/extlst" xmlns:r="http://schemas.openxmlformats.org/officeDocument/2006/relationships" xmlns:m="http://schemas.openxmlformats.org/officeDocument/2006/math" xmlns:v="urn:schemas-microsoft-com:vml" xmlns:wp14="http://schemas.microsoft.com/office/word/2010/wordprocessingDrawing" xmlns:wp="http://schemas.openxmlformats.org/drawingml/2006/wordprocessingDrawing" xmlns:w10="urn:schemas-microsoft-com:office:word" xmlns:w="http://schemas.openxmlformats.org/wordprocessingml/2006/main" xmlns:w14="http://schemas.microsoft.com/office/word/2010/wordml" xmlns:w15="http://schemas.microsoft.com/office/word/2012/wordml" xmlns:w16cex="http://schemas.microsoft.com/office/word/2018/wordml/cex" xmlns:w16cid="http://schemas.microsoft.com/office/word/2016/wordml/cid" xmlns:w16="http://schemas.microsoft.com/office/word/2018/wordml" xmlns:w16du="http://schemas.microsoft.com/office/word/2023/wordml/word16du" xmlns:w16sdtdh="http://schemas.microsoft.com/office/word/2020/wordml/sdtdatahash" xmlns:w16se="http://schemas.microsoft.com/office/word/2015/wordml/symex" xmlns:wpg="http://schemas.microsoft.com/office/word/2010/wordprocessingGroup" xmlns:wpi="http://schemas.microsoft.com/office/word/2010/wordprocessingInk" xmlns:wne="http://schemas.microsoft.com/office/word/2006/wordml" xmlns:wps="http://schemas.microsoft.com/office/word/2010/wordprocessingShape" mc:Ignorable="w14 w15 w16se w16cid w16 w16cex w16sdtdh wp14">
   <w:body>
     <w:p>
       <w:pPr>
@@ -94,37 +94,7 @@
           <w:szCs w:val="28"/>
           <w:bdr w:val="none" w:sz="0" w:space="0" w:color="auto" w:frame="1"/>
         </w:rPr>
-        <w:t xml:space="preserve">Ultrasound Distance Detection </w:t>
-      </w:r>
-      <w:r>
-        <w:rPr>
-          <w:rStyle w:val="normaltextrun"/>
-          <w:rFonts w:ascii="Times New Roman" w:hAnsi="Times New Roman" w:cs="Times New Roman"/>
-          <w:b/>
-          <w:bCs/>
-          <w:i/>
-          <w:iCs/>
-          <w:color w:val="003366"/>
-          <w:sz w:val="28"/>
-          <w:szCs w:val="28"/>
-          <w:bdr w:val="none" w:sz="0" w:space="0" w:color="auto" w:frame="1"/>
-        </w:rPr>
-        <w:t>on</w:t>
-      </w:r>
-      <w:r>
-        <w:rPr>
-          <w:rStyle w:val="normaltextrun"/>
-          <w:rFonts w:ascii="Times New Roman" w:hAnsi="Times New Roman" w:cs="Times New Roman"/>
-          <w:b/>
-          <w:bCs/>
-          <w:i/>
-          <w:iCs/>
-          <w:color w:val="003366"/>
-          <w:sz w:val="28"/>
-          <w:szCs w:val="28"/>
-          <w:bdr w:val="none" w:sz="0" w:space="0" w:color="auto" w:frame="1"/>
-        </w:rPr>
-        <w:t xml:space="preserve"> Moving Objects</w:t>
+        <w:t>Ultrasound Distance Detection on Moving Objects</w:t>
       </w:r>
       <w:r>
         <w:rPr>
@@ -641,43 +611,8 @@
         <w:jc w:val="center"/>
       </w:pPr>
       <w:r>
-        <w:t xml:space="preserve"> Appendices</w:t>
-      </w:r>
-      <w:r>
-        <w:t>:</w:t>
-      </w:r>
-      <w:r>
-        <w:t xml:space="preserve"> Project</w:t>
-      </w:r>
-      <w:r>
-        <w:t>,</w:t>
-      </w:r>
-      <w:r>
-        <w:t xml:space="preserve"> Proposal</w:t>
-      </w:r>
-      <w:r>
-        <w:t>,</w:t>
-      </w:r>
-      <w:r>
-        <w:t xml:space="preserve"> Work</w:t>
-      </w:r>
-      <w:r>
-        <w:t>,</w:t>
-      </w:r>
-      <w:r>
-        <w:t xml:space="preserve"> Plan</w:t>
-      </w:r>
-      <w:r>
-        <w:t>,</w:t>
-      </w:r>
-      <w:r>
-        <w:t xml:space="preserve"> Costings Etc </w:t>
-      </w:r>
-      <w:proofErr w:type="spellStart"/>
-      <w:r>
-        <w:t>Etc</w:t>
-      </w:r>
-      <w:proofErr w:type="spellEnd"/>
+        <w:t xml:space="preserve"> Appendices: Project, Proposal, Work, Plan, Costings Etc Etc</w:t>
+      </w:r>
     </w:p>
     <w:p>
       <w:pPr>
@@ -925,15 +860,299 @@
         <w:rPr>
           <w:rFonts w:ascii="Times New Roman" w:hAnsi="Times New Roman" w:cs="Times New Roman"/>
         </w:rPr>
-        <w:t xml:space="preserve">relatively inexpensive (BACK UP).  It is also fairly easy to test and set up and ‘look at’ in the lab although a lot of the knowledge and practices can be transferred to higher frequencies without too great an effort which makes it a perfect medium to research and look at for this final year project. </w:t>
-      </w:r>
-    </w:p>
-    <w:p>
-      <w:pPr>
-        <w:rPr>
-          <w:rFonts w:ascii="Times New Roman" w:hAnsi="Times New Roman" w:cs="Times New Roman"/>
-        </w:rPr>
-      </w:pPr>
+        <w:t xml:space="preserve">relatively inexpensive (BACK UP).  It is also fairly easy to test and set up and ‘look at’ in the lab </w:t>
+      </w:r>
+      <w:r>
+        <w:rPr>
+          <w:rFonts w:ascii="Times New Roman" w:hAnsi="Times New Roman" w:cs="Times New Roman"/>
+        </w:rPr>
+        <w:t>and</w:t>
+      </w:r>
+      <w:r>
+        <w:rPr>
+          <w:rFonts w:ascii="Times New Roman" w:hAnsi="Times New Roman" w:cs="Times New Roman"/>
+        </w:rPr>
+        <w:t xml:space="preserve"> a lot of the knowledge and practices can be transferred to higher frequencies without too great an effort which makes it a perfect medium to research and look at for this final year project. </w:t>
+      </w:r>
+      <w:r>
+        <w:rPr>
+          <w:rFonts w:ascii="Times New Roman" w:hAnsi="Times New Roman" w:cs="Times New Roman"/>
+        </w:rPr>
+        <w:t xml:space="preserve">Also, since ultrasound is used extensively in medicine to give non-invasive imaging of the internal body, most scholarly articles are focused around that function and it is difficult to find article purely discussing the use of ultrasound in measuring distance and this is what this report will aim to do.  </w:t>
+      </w:r>
+    </w:p>
+    <w:p>
+      <w:pPr>
+        <w:rPr>
+          <w:rFonts w:ascii="Times New Roman" w:hAnsi="Times New Roman" w:cs="Times New Roman"/>
+        </w:rPr>
+      </w:pPr>
+    </w:p>
+    <w:p>
+      <w:pPr>
+        <w:rPr>
+          <w:rFonts w:ascii="Times New Roman" w:hAnsi="Times New Roman" w:cs="Times New Roman"/>
+        </w:rPr>
+      </w:pPr>
+      <w:r>
+        <w:rPr>
+          <w:rFonts w:ascii="Times New Roman" w:hAnsi="Times New Roman" w:cs="Times New Roman"/>
+        </w:rPr>
+        <w:br w:type="page"/>
+      </w:r>
+    </w:p>
+    <w:p>
+      <w:pPr>
+        <w:rPr>
+          <w:rFonts w:ascii="Times New Roman" w:hAnsi="Times New Roman" w:cs="Times New Roman"/>
+          <w:i/>
+          <w:iCs/>
+          <w:color w:val="2F5496" w:themeColor="accent1" w:themeShade="BF"/>
+          <w:sz w:val="32"/>
+          <w:szCs w:val="32"/>
+        </w:rPr>
+      </w:pPr>
+      <w:r>
+        <w:rPr>
+          <w:rFonts w:ascii="Times New Roman" w:hAnsi="Times New Roman" w:cs="Times New Roman"/>
+          <w:i/>
+          <w:iCs/>
+          <w:color w:val="2F5496" w:themeColor="accent1" w:themeShade="BF"/>
+          <w:sz w:val="32"/>
+          <w:szCs w:val="32"/>
+        </w:rPr>
+        <w:lastRenderedPageBreak/>
+        <w:t>DESIGN OF DISTANCE MEASUREMENT PROJECT</w:t>
+      </w:r>
+    </w:p>
+    <w:p>
+      <w:pPr>
+        <w:rPr>
+          <w:rFonts w:ascii="Times New Roman" w:hAnsi="Times New Roman" w:cs="Times New Roman"/>
+          <w:i/>
+          <w:iCs/>
+          <w:color w:val="2F5496" w:themeColor="accent1" w:themeShade="BF"/>
+          <w:sz w:val="32"/>
+          <w:szCs w:val="32"/>
+        </w:rPr>
+      </w:pPr>
+    </w:p>
+    <w:p>
+      <w:pPr>
+        <w:rPr>
+          <w:rFonts w:ascii="Times New Roman" w:hAnsi="Times New Roman" w:cs="Times New Roman"/>
+          <w:sz w:val="24"/>
+          <w:szCs w:val="24"/>
+        </w:rPr>
+      </w:pPr>
+      <w:r>
+        <w:rPr>
+          <w:rFonts w:ascii="Times New Roman" w:hAnsi="Times New Roman" w:cs="Times New Roman"/>
+          <w:sz w:val="24"/>
+          <w:szCs w:val="24"/>
+        </w:rPr>
+        <w:t xml:space="preserve">The basic principle of using ultrasound is a fairly simple one and is governed by the equation relating speed time and distance, namely that </w:t>
+      </w:r>
+      <w:r>
+        <w:rPr>
+          <w:rFonts w:ascii="Times New Roman" w:hAnsi="Times New Roman" w:cs="Times New Roman"/>
+          <w:i/>
+          <w:iCs/>
+          <w:sz w:val="24"/>
+          <w:szCs w:val="24"/>
+        </w:rPr>
+        <w:t>S</w:t>
+      </w:r>
+      <w:r>
+        <w:rPr>
+          <w:rFonts w:ascii="Times New Roman" w:hAnsi="Times New Roman" w:cs="Times New Roman"/>
+          <w:i/>
+          <w:iCs/>
+          <w:sz w:val="24"/>
+          <w:szCs w:val="24"/>
+        </w:rPr>
+        <w:t>peed</w:t>
+      </w:r>
+      <w:r>
+        <w:rPr>
+          <w:rFonts w:ascii="Times New Roman" w:hAnsi="Times New Roman" w:cs="Times New Roman"/>
+          <w:sz w:val="24"/>
+          <w:szCs w:val="24"/>
+        </w:rPr>
+        <w:t xml:space="preserve"> =</w:t>
+      </w:r>
+      <m:oMath>
+        <m:r>
+          <w:rPr>
+            <w:rFonts w:ascii="Cambria Math" w:hAnsi="Cambria Math" w:cs="Times New Roman"/>
+            <w:sz w:val="28"/>
+            <w:szCs w:val="28"/>
+          </w:rPr>
+          <m:t xml:space="preserve"> </m:t>
+        </m:r>
+        <m:f>
+          <m:fPr>
+            <m:ctrlPr>
+              <w:rPr>
+                <w:rFonts w:ascii="Cambria Math" w:hAnsi="Cambria Math" w:cs="Times New Roman"/>
+                <w:i/>
+                <w:sz w:val="28"/>
+                <w:szCs w:val="28"/>
+              </w:rPr>
+            </m:ctrlPr>
+          </m:fPr>
+          <m:num>
+            <m:r>
+              <w:rPr>
+                <w:rFonts w:ascii="Cambria Math" w:hAnsi="Cambria Math" w:cs="Times New Roman"/>
+                <w:sz w:val="28"/>
+                <w:szCs w:val="28"/>
+              </w:rPr>
+              <m:t>Distance</m:t>
+            </m:r>
+          </m:num>
+          <m:den>
+            <m:r>
+              <w:rPr>
+                <w:rFonts w:ascii="Cambria Math" w:hAnsi="Cambria Math" w:cs="Times New Roman"/>
+                <w:sz w:val="28"/>
+                <w:szCs w:val="28"/>
+              </w:rPr>
+              <m:t>T</m:t>
+            </m:r>
+            <m:r>
+              <w:rPr>
+                <w:rFonts w:ascii="Cambria Math" w:hAnsi="Cambria Math" w:cs="Times New Roman"/>
+                <w:sz w:val="28"/>
+                <w:szCs w:val="28"/>
+              </w:rPr>
+              <m:t>ime</m:t>
+            </m:r>
+          </m:den>
+        </m:f>
+      </m:oMath>
+      <w:r>
+        <w:rPr>
+          <w:rFonts w:ascii="Times New Roman" w:eastAsiaTheme="minorEastAsia" w:hAnsi="Times New Roman" w:cs="Times New Roman"/>
+          <w:sz w:val="28"/>
+          <w:szCs w:val="28"/>
+        </w:rPr>
+        <w:t xml:space="preserve"> </w:t>
+      </w:r>
+      <w:r>
+        <w:rPr>
+          <w:rFonts w:ascii="Times New Roman" w:eastAsiaTheme="minorEastAsia" w:hAnsi="Times New Roman" w:cs="Times New Roman"/>
+          <w:sz w:val="24"/>
+          <w:szCs w:val="24"/>
+        </w:rPr>
+        <w:t>(1)</w:t>
+      </w:r>
+      <w:r>
+        <w:rPr>
+          <w:rFonts w:ascii="Times New Roman" w:eastAsiaTheme="minorEastAsia" w:hAnsi="Times New Roman" w:cs="Times New Roman"/>
+          <w:sz w:val="28"/>
+          <w:szCs w:val="28"/>
+        </w:rPr>
+        <w:t xml:space="preserve">.  </w:t>
+      </w:r>
+      <w:r>
+        <w:rPr>
+          <w:rFonts w:ascii="Times New Roman" w:eastAsiaTheme="minorEastAsia" w:hAnsi="Times New Roman" w:cs="Times New Roman"/>
+          <w:sz w:val="24"/>
+          <w:szCs w:val="24"/>
+        </w:rPr>
+        <w:t xml:space="preserve">Since </w:t>
+      </w:r>
+      <w:r>
+        <w:rPr>
+          <w:rFonts w:ascii="Times New Roman" w:eastAsiaTheme="minorEastAsia" w:hAnsi="Times New Roman" w:cs="Times New Roman"/>
+          <w:sz w:val="24"/>
+          <w:szCs w:val="24"/>
+        </w:rPr>
+        <w:t xml:space="preserve">sound waves travel at a constant speed through the same medium (i.e. water or air), with fluctuations in speed arising only from the temperature, and is known to be about 343m/s at room temperature though air; if the time taken for a sound wave to travel to an object and reflect off of it and return to where it was sent is measured, then how far away that object is can be calculated by re-arranging formula (1) so that </w:t>
+      </w:r>
+      <w:r>
+        <w:rPr>
+          <w:rFonts w:ascii="Times New Roman" w:eastAsiaTheme="minorEastAsia" w:hAnsi="Times New Roman" w:cs="Times New Roman"/>
+          <w:i/>
+          <w:iCs/>
+          <w:sz w:val="24"/>
+          <w:szCs w:val="24"/>
+        </w:rPr>
+        <w:t>Distance = (Speed * Time)/2</w:t>
+      </w:r>
+      <w:r>
+        <w:rPr>
+          <w:rFonts w:ascii="Times New Roman" w:eastAsiaTheme="minorEastAsia" w:hAnsi="Times New Roman" w:cs="Times New Roman"/>
+          <w:i/>
+          <w:iCs/>
+          <w:sz w:val="24"/>
+          <w:szCs w:val="24"/>
+        </w:rPr>
+        <w:t xml:space="preserve"> </w:t>
+      </w:r>
+      <w:r>
+        <w:rPr>
+          <w:rFonts w:ascii="Times New Roman" w:eastAsiaTheme="minorEastAsia" w:hAnsi="Times New Roman" w:cs="Times New Roman"/>
+          <w:sz w:val="24"/>
+          <w:szCs w:val="24"/>
+        </w:rPr>
+        <w:t>(2)</w:t>
+      </w:r>
+      <w:r>
+        <w:rPr>
+          <w:rFonts w:ascii="Times New Roman" w:eastAsiaTheme="minorEastAsia" w:hAnsi="Times New Roman" w:cs="Times New Roman"/>
+          <w:i/>
+          <w:iCs/>
+          <w:sz w:val="24"/>
+          <w:szCs w:val="24"/>
+        </w:rPr>
+        <w:t>.</w:t>
+      </w:r>
+      <w:r>
+        <w:rPr>
+          <w:rFonts w:ascii="Times New Roman" w:eastAsiaTheme="minorEastAsia" w:hAnsi="Times New Roman" w:cs="Times New Roman"/>
+          <w:sz w:val="24"/>
+          <w:szCs w:val="24"/>
+        </w:rPr>
+        <w:t xml:space="preserve"> The calculation is divided by two since </w:t>
+      </w:r>
+      <w:r>
+        <w:rPr>
+          <w:rFonts w:ascii="Times New Roman" w:eastAsiaTheme="minorEastAsia" w:hAnsi="Times New Roman" w:cs="Times New Roman"/>
+          <w:sz w:val="24"/>
+          <w:szCs w:val="24"/>
+        </w:rPr>
+        <w:t xml:space="preserve">the time measured is how long it takes to reach the object </w:t>
+      </w:r>
+      <w:r>
+        <w:rPr>
+          <w:rFonts w:ascii="Times New Roman" w:eastAsiaTheme="minorEastAsia" w:hAnsi="Times New Roman" w:cs="Times New Roman"/>
+          <w:i/>
+          <w:iCs/>
+          <w:sz w:val="24"/>
+          <w:szCs w:val="24"/>
+        </w:rPr>
+        <w:t>and</w:t>
+      </w:r>
+      <w:r>
+        <w:rPr>
+          <w:rFonts w:ascii="Times New Roman" w:eastAsiaTheme="minorEastAsia" w:hAnsi="Times New Roman" w:cs="Times New Roman"/>
+          <w:i/>
+          <w:iCs/>
+          <w:sz w:val="24"/>
+          <w:szCs w:val="24"/>
+        </w:rPr>
+        <w:t xml:space="preserve"> </w:t>
+      </w:r>
+      <w:r>
+        <w:rPr>
+          <w:rFonts w:ascii="Times New Roman" w:eastAsiaTheme="minorEastAsia" w:hAnsi="Times New Roman" w:cs="Times New Roman"/>
+          <w:sz w:val="24"/>
+          <w:szCs w:val="24"/>
+        </w:rPr>
+        <w:t xml:space="preserve">get back again. All that is required, then is to measure how long it takes for an ultrasound signal to be sent by one transducer and received by another which are adjacent to each other and are pointing in the same direction. </w:t>
+      </w:r>
     </w:p>
     <w:sectPr>
       <w:pgSz w:w="11906" w:h="16838"/>

</xml_diff>

<commit_message>
Writing cont. and commenting added to code
400 word count
</commit_message>
<xml_diff>
--- a/Project Report.docx
+++ b/Project Report.docx
@@ -1,6 +1,6 @@
 
 <file path=word/document.xml><?xml version="1.0" encoding="utf-8"?>
-<w:document xmlns:wpc="http://schemas.microsoft.com/office/word/2010/wordprocessingCanvas" xmlns:cx="http://schemas.microsoft.com/office/drawing/2014/chartex" xmlns:cx1="http://schemas.microsoft.com/office/drawing/2015/9/8/chartex" xmlns:cx2="http://schemas.microsoft.com/office/drawing/2015/10/21/chartex" xmlns:cx3="http://schemas.microsoft.com/office/drawing/2016/5/9/chartex" xmlns:cx4="http://schemas.microsoft.com/office/drawing/2016/5/10/chartex" xmlns:cx5="http://schemas.microsoft.com/office/drawing/2016/5/11/chartex" xmlns:cx6="http://schemas.microsoft.com/office/drawing/2016/5/12/chartex" xmlns:cx7="http://schemas.microsoft.com/office/drawing/2016/5/13/chartex" xmlns:cx8="http://schemas.microsoft.com/office/drawing/2016/5/14/chartex" xmlns:mc="http://schemas.openxmlformats.org/markup-compatibility/2006" xmlns:aink="http://schemas.microsoft.com/office/drawing/2016/ink" xmlns:am3d="http://schemas.microsoft.com/office/drawing/2017/model3d" xmlns:o="urn:schemas-microsoft-com:office:office" xmlns:oel="http://schemas.microsoft.com/office/2019/extlst" xmlns:r="http://schemas.openxmlformats.org/officeDocument/2006/relationships" xmlns:m="http://schemas.openxmlformats.org/officeDocument/2006/math" xmlns:v="urn:schemas-microsoft-com:vml" xmlns:wp14="http://schemas.microsoft.com/office/word/2010/wordprocessingDrawing" xmlns:wp="http://schemas.openxmlformats.org/drawingml/2006/wordprocessingDrawing" xmlns:w10="urn:schemas-microsoft-com:office:word" xmlns:w="http://schemas.openxmlformats.org/wordprocessingml/2006/main" xmlns:w14="http://schemas.microsoft.com/office/word/2010/wordml" xmlns:w15="http://schemas.microsoft.com/office/word/2012/wordml" xmlns:w16cex="http://schemas.microsoft.com/office/word/2018/wordml/cex" xmlns:w16cid="http://schemas.microsoft.com/office/word/2016/wordml/cid" xmlns:w16="http://schemas.microsoft.com/office/word/2018/wordml" xmlns:w16du="http://schemas.microsoft.com/office/word/2023/wordml/word16du" xmlns:w16sdtdh="http://schemas.microsoft.com/office/word/2020/wordml/sdtdatahash" xmlns:w16se="http://schemas.microsoft.com/office/word/2015/wordml/symex" xmlns:wpg="http://schemas.microsoft.com/office/word/2010/wordprocessingGroup" xmlns:wpi="http://schemas.microsoft.com/office/word/2010/wordprocessingInk" xmlns:wne="http://schemas.microsoft.com/office/word/2006/wordml" xmlns:wps="http://schemas.microsoft.com/office/word/2010/wordprocessingShape" mc:Ignorable="w14 w15 w16se w16cid w16 w16cex w16sdtdh wp14">
+<w:document xmlns:wpc="http://schemas.microsoft.com/office/word/2010/wordprocessingCanvas" xmlns:cx="http://schemas.microsoft.com/office/drawing/2014/chartex" xmlns:cx1="http://schemas.microsoft.com/office/drawing/2015/9/8/chartex" xmlns:cx2="http://schemas.microsoft.com/office/drawing/2015/10/21/chartex" xmlns:cx3="http://schemas.microsoft.com/office/drawing/2016/5/9/chartex" xmlns:cx4="http://schemas.microsoft.com/office/drawing/2016/5/10/chartex" xmlns:cx5="http://schemas.microsoft.com/office/drawing/2016/5/11/chartex" xmlns:cx6="http://schemas.microsoft.com/office/drawing/2016/5/12/chartex" xmlns:cx7="http://schemas.microsoft.com/office/drawing/2016/5/13/chartex" xmlns:cx8="http://schemas.microsoft.com/office/drawing/2016/5/14/chartex" xmlns:mc="http://schemas.openxmlformats.org/markup-compatibility/2006" xmlns:aink="http://schemas.microsoft.com/office/drawing/2016/ink" xmlns:am3d="http://schemas.microsoft.com/office/drawing/2017/model3d" xmlns:o="urn:schemas-microsoft-com:office:office" xmlns:r="http://schemas.openxmlformats.org/officeDocument/2006/relationships" xmlns:m="http://schemas.openxmlformats.org/officeDocument/2006/math" xmlns:v="urn:schemas-microsoft-com:vml" xmlns:wp14="http://schemas.microsoft.com/office/word/2010/wordprocessingDrawing" xmlns:wp="http://schemas.openxmlformats.org/drawingml/2006/wordprocessingDrawing" xmlns:w10="urn:schemas-microsoft-com:office:word" xmlns:w="http://schemas.openxmlformats.org/wordprocessingml/2006/main" xmlns:w14="http://schemas.microsoft.com/office/word/2010/wordml" xmlns:w15="http://schemas.microsoft.com/office/word/2012/wordml" xmlns:w16cid="http://schemas.microsoft.com/office/word/2016/wordml/cid" xmlns:w16se="http://schemas.microsoft.com/office/word/2015/wordml/symex" xmlns:wpg="http://schemas.microsoft.com/office/word/2010/wordprocessingGroup" xmlns:wpi="http://schemas.microsoft.com/office/word/2010/wordprocessingInk" xmlns:wne="http://schemas.microsoft.com/office/word/2006/wordml" xmlns:wps="http://schemas.microsoft.com/office/word/2010/wordprocessingShape" mc:Ignorable="w14 w15 w16se w16cid wp14">
   <w:body>
     <w:p>
       <w:pPr>
@@ -1257,19 +1257,57 @@
     </w:p>
     <w:p>
       <w:pPr>
-        <w:rPr>
-          <w:rFonts w:ascii="Times New Roman" w:hAnsi="Times New Roman" w:cs="Times New Roman"/>
-          <w:sz w:val="24"/>
-          <w:szCs w:val="24"/>
-        </w:rPr>
-      </w:pPr>
-      <w:r>
-        <w:rPr>
-          <w:rFonts w:ascii="Times New Roman" w:hAnsi="Times New Roman" w:cs="Times New Roman"/>
-          <w:sz w:val="24"/>
-          <w:szCs w:val="24"/>
-        </w:rPr>
-        <w:t xml:space="preserve">In order to measure the time </w:t>
+        <w:spacing w:after="0"/>
+        <w:rPr>
+          <w:rFonts w:ascii="Times New Roman" w:hAnsi="Times New Roman" w:cs="Times New Roman"/>
+          <w:i/>
+          <w:sz w:val="24"/>
+          <w:szCs w:val="24"/>
+        </w:rPr>
+      </w:pPr>
+      <w:r>
+        <w:rPr>
+          <w:rFonts w:ascii="Times New Roman" w:hAnsi="Times New Roman" w:cs="Times New Roman"/>
+          <w:i/>
+          <w:sz w:val="24"/>
+          <w:szCs w:val="24"/>
+        </w:rPr>
+        <w:t>Transmitter</w:t>
+      </w:r>
+    </w:p>
+    <w:p>
+      <w:pPr>
+        <w:rPr>
+          <w:rFonts w:ascii="Times New Roman" w:hAnsi="Times New Roman" w:cs="Times New Roman"/>
+          <w:sz w:val="24"/>
+          <w:szCs w:val="24"/>
+        </w:rPr>
+      </w:pPr>
+      <w:r>
+        <w:rPr>
+          <w:rFonts w:ascii="Times New Roman" w:hAnsi="Times New Roman" w:cs="Times New Roman"/>
+          <w:sz w:val="24"/>
+          <w:szCs w:val="24"/>
+        </w:rPr>
+        <w:t xml:space="preserve">In order to measure the </w:t>
+      </w:r>
+      <w:proofErr w:type="gramStart"/>
+      <w:r>
+        <w:rPr>
+          <w:rFonts w:ascii="Times New Roman" w:hAnsi="Times New Roman" w:cs="Times New Roman"/>
+          <w:sz w:val="24"/>
+          <w:szCs w:val="24"/>
+        </w:rPr>
+        <w:t>time</w:t>
+      </w:r>
+      <w:proofErr w:type="gramEnd"/>
+      <w:r>
+        <w:rPr>
+          <w:rFonts w:ascii="Times New Roman" w:hAnsi="Times New Roman" w:cs="Times New Roman"/>
+          <w:sz w:val="24"/>
+          <w:szCs w:val="24"/>
+        </w:rPr>
+        <w:t xml:space="preserve"> </w:t>
       </w:r>
       <w:r>
         <w:rPr>
@@ -1416,15 +1454,96 @@
           <w:szCs w:val="24"/>
         </w:rPr>
       </w:pPr>
-      <w:r>
-        <w:rPr>
-          <w:rFonts w:ascii="Times New Roman" w:hAnsi="Times New Roman" w:cs="Times New Roman"/>
+    </w:p>
+    <w:p>
+      <w:pPr>
+        <w:spacing w:after="0"/>
+        <w:rPr>
+          <w:rFonts w:ascii="Times New Roman" w:hAnsi="Times New Roman" w:cs="Times New Roman"/>
+          <w:i/>
+          <w:sz w:val="24"/>
+          <w:szCs w:val="24"/>
+        </w:rPr>
+      </w:pPr>
+      <w:r>
+        <w:rPr>
+          <w:rFonts w:ascii="Times New Roman" w:hAnsi="Times New Roman" w:cs="Times New Roman"/>
+          <w:noProof/>
           <w:sz w:val="24"/>
           <w:szCs w:val="24"/>
         </w:rPr>
         <w:lastRenderedPageBreak/>
         <w:drawing>
-          <wp:anchor distT="0" distB="0" distL="114300" distR="114300" simplePos="0" relativeHeight="251661312" behindDoc="0" locked="0" layoutInCell="1" allowOverlap="1" wp14:anchorId="694FF450" wp14:editId="719B5A5C">
+          <wp:anchor distT="0" distB="0" distL="114300" distR="114300" simplePos="0" relativeHeight="251659264" behindDoc="0" locked="0" layoutInCell="1" allowOverlap="1" wp14:anchorId="2770E86B" wp14:editId="2EBFC7C0">
+            <wp:simplePos x="0" y="0"/>
+            <wp:positionH relativeFrom="margin">
+              <wp:align>right</wp:align>
+            </wp:positionH>
+            <wp:positionV relativeFrom="paragraph">
+              <wp:posOffset>0</wp:posOffset>
+            </wp:positionV>
+            <wp:extent cx="5731510" cy="1869440"/>
+            <wp:effectExtent l="0" t="0" r="2540" b="0"/>
+            <wp:wrapSquare wrapText="bothSides"/>
+            <wp:docPr id="969587149" name="Picture 1" descr="Schematic of initial "/>
+            <wp:cNvGraphicFramePr>
+              <a:graphicFrameLocks xmlns:a="http://schemas.openxmlformats.org/drawingml/2006/main" noChangeAspect="1"/>
+            </wp:cNvGraphicFramePr>
+            <a:graphic xmlns:a="http://schemas.openxmlformats.org/drawingml/2006/main">
+              <a:graphicData uri="http://schemas.openxmlformats.org/drawingml/2006/picture">
+                <pic:pic xmlns:pic="http://schemas.openxmlformats.org/drawingml/2006/picture">
+                  <pic:nvPicPr>
+                    <pic:cNvPr id="969587149" name="Picture 1" descr="Schematic of initial "/>
+                    <pic:cNvPicPr/>
+                  </pic:nvPicPr>
+                  <pic:blipFill>
+                    <a:blip r:embed="rId6"/>
+                    <a:stretch>
+                      <a:fillRect/>
+                    </a:stretch>
+                  </pic:blipFill>
+                  <pic:spPr>
+                    <a:xfrm>
+                      <a:off x="0" y="0"/>
+                      <a:ext cx="5731510" cy="1869440"/>
+                    </a:xfrm>
+                    <a:prstGeom prst="rect">
+                      <a:avLst/>
+                    </a:prstGeom>
+                  </pic:spPr>
+                </pic:pic>
+              </a:graphicData>
+            </a:graphic>
+          </wp:anchor>
+        </w:drawing>
+      </w:r>
+      <w:r>
+        <w:rPr>
+          <w:rFonts w:ascii="Times New Roman" w:hAnsi="Times New Roman" w:cs="Times New Roman"/>
+          <w:i/>
+          <w:sz w:val="24"/>
+          <w:szCs w:val="24"/>
+        </w:rPr>
+        <w:t>Receiver</w:t>
+      </w:r>
+    </w:p>
+    <w:p>
+      <w:pPr>
+        <w:rPr>
+          <w:rFonts w:ascii="Times New Roman" w:hAnsi="Times New Roman" w:cs="Times New Roman"/>
+          <w:sz w:val="24"/>
+          <w:szCs w:val="24"/>
+        </w:rPr>
+      </w:pPr>
+      <w:r>
+        <w:rPr>
+          <w:rFonts w:ascii="Times New Roman" w:hAnsi="Times New Roman" w:cs="Times New Roman"/>
+          <w:noProof/>
+          <w:sz w:val="24"/>
+          <w:szCs w:val="24"/>
+        </w:rPr>
+        <w:drawing>
+          <wp:anchor distT="0" distB="0" distL="114300" distR="114300" simplePos="0" relativeHeight="251661312" behindDoc="0" locked="0" layoutInCell="1" allowOverlap="1" wp14:anchorId="694FF450" wp14:editId="11E0E2F3">
             <wp:simplePos x="0" y="0"/>
             <wp:positionH relativeFrom="margin">
               <wp:align>right</wp:align>
@@ -1447,7 +1566,7 @@
                     <pic:cNvPicPr/>
                   </pic:nvPicPr>
                   <pic:blipFill>
-                    <a:blip r:embed="rId6"/>
+                    <a:blip r:embed="rId7"/>
                     <a:stretch>
                       <a:fillRect/>
                     </a:stretch>
@@ -1473,56 +1592,6 @@
           <w:sz w:val="24"/>
           <w:szCs w:val="24"/>
         </w:rPr>
-        <w:drawing>
-          <wp:anchor distT="0" distB="0" distL="114300" distR="114300" simplePos="0" relativeHeight="251659264" behindDoc="0" locked="0" layoutInCell="1" allowOverlap="1" wp14:anchorId="2770E86B" wp14:editId="53C85E90">
-            <wp:simplePos x="0" y="0"/>
-            <wp:positionH relativeFrom="margin">
-              <wp:align>right</wp:align>
-            </wp:positionH>
-            <wp:positionV relativeFrom="paragraph">
-              <wp:posOffset>0</wp:posOffset>
-            </wp:positionV>
-            <wp:extent cx="5731510" cy="1869440"/>
-            <wp:effectExtent l="0" t="0" r="2540" b="0"/>
-            <wp:wrapSquare wrapText="bothSides"/>
-            <wp:docPr id="969587149" name="Picture 1" descr="Schematic of initial "/>
-            <wp:cNvGraphicFramePr>
-              <a:graphicFrameLocks xmlns:a="http://schemas.openxmlformats.org/drawingml/2006/main" noChangeAspect="1"/>
-            </wp:cNvGraphicFramePr>
-            <a:graphic xmlns:a="http://schemas.openxmlformats.org/drawingml/2006/main">
-              <a:graphicData uri="http://schemas.openxmlformats.org/drawingml/2006/picture">
-                <pic:pic xmlns:pic="http://schemas.openxmlformats.org/drawingml/2006/picture">
-                  <pic:nvPicPr>
-                    <pic:cNvPr id="969587149" name="Picture 1" descr="Schematic of initial "/>
-                    <pic:cNvPicPr/>
-                  </pic:nvPicPr>
-                  <pic:blipFill>
-                    <a:blip r:embed="rId7"/>
-                    <a:stretch>
-                      <a:fillRect/>
-                    </a:stretch>
-                  </pic:blipFill>
-                  <pic:spPr>
-                    <a:xfrm>
-                      <a:off x="0" y="0"/>
-                      <a:ext cx="5731510" cy="1869440"/>
-                    </a:xfrm>
-                    <a:prstGeom prst="rect">
-                      <a:avLst/>
-                    </a:prstGeom>
-                  </pic:spPr>
-                </pic:pic>
-              </a:graphicData>
-            </a:graphic>
-          </wp:anchor>
-        </w:drawing>
-      </w:r>
-      <w:r>
-        <w:rPr>
-          <w:rFonts w:ascii="Times New Roman" w:hAnsi="Times New Roman" w:cs="Times New Roman"/>
-          <w:sz w:val="24"/>
-          <w:szCs w:val="24"/>
-        </w:rPr>
         <w:t xml:space="preserve">When the receiving transducer acquires the signal pulse it is amplified, again by 25 by cascading two LM741 op-amps with a gain of 25, in order to have a larger signal to make the analysis of it easier and in order to pass a threshold to decide when a pulse has been detected. </w:t>
       </w:r>
       <w:r>
@@ -1666,12 +1735,13 @@
       <w:r>
         <w:rPr>
           <w:rFonts w:ascii="Times New Roman" w:hAnsi="Times New Roman" w:cs="Times New Roman"/>
+          <w:noProof/>
           <w:sz w:val="24"/>
           <w:szCs w:val="24"/>
         </w:rPr>
         <w:lastRenderedPageBreak/>
         <w:drawing>
-          <wp:anchor distT="0" distB="0" distL="114300" distR="114300" simplePos="0" relativeHeight="251663360" behindDoc="0" locked="0" layoutInCell="1" allowOverlap="1" wp14:anchorId="04F3D069" wp14:editId="45A6775F">
+          <wp:anchor distT="0" distB="0" distL="114300" distR="114300" simplePos="0" relativeHeight="251663360" behindDoc="0" locked="0" layoutInCell="1" allowOverlap="1" wp14:anchorId="04F3D069" wp14:editId="5D134E44">
             <wp:simplePos x="0" y="0"/>
             <wp:positionH relativeFrom="margin">
               <wp:align>center</wp:align>
@@ -1721,6 +1791,650 @@
         </w:drawing>
       </w:r>
     </w:p>
+    <w:p>
+      <w:pPr>
+        <w:spacing w:after="0"/>
+        <w:rPr>
+          <w:rFonts w:ascii="Times New Roman" w:hAnsi="Times New Roman" w:cs="Times New Roman"/>
+          <w:i/>
+          <w:sz w:val="24"/>
+          <w:szCs w:val="24"/>
+        </w:rPr>
+      </w:pPr>
+      <w:r>
+        <w:rPr>
+          <w:rFonts w:ascii="Times New Roman" w:hAnsi="Times New Roman" w:cs="Times New Roman"/>
+          <w:i/>
+          <w:sz w:val="24"/>
+          <w:szCs w:val="24"/>
+        </w:rPr>
+        <w:t>Code</w:t>
+      </w:r>
+    </w:p>
+    <w:p>
+      <w:pPr>
+        <w:rPr>
+          <w:rFonts w:ascii="Times New Roman" w:hAnsi="Times New Roman" w:cs="Times New Roman"/>
+          <w:sz w:val="24"/>
+          <w:szCs w:val="24"/>
+        </w:rPr>
+      </w:pPr>
+      <w:r>
+        <w:rPr>
+          <w:rFonts w:ascii="Times New Roman" w:hAnsi="Times New Roman" w:cs="Times New Roman"/>
+          <w:sz w:val="24"/>
+          <w:szCs w:val="24"/>
+        </w:rPr>
+        <w:t xml:space="preserve">As briefly explained above, the code outputs a square wave pulse 10ms high voltage and then 10ms zero voltage on the DAC output pin. </w:t>
+      </w:r>
+      <w:r>
+        <w:rPr>
+          <w:rFonts w:ascii="Times New Roman" w:hAnsi="Times New Roman" w:cs="Times New Roman"/>
+          <w:sz w:val="24"/>
+          <w:szCs w:val="24"/>
+        </w:rPr>
+        <w:t xml:space="preserve">The timer starts as soon as zero voltage begins to output. </w:t>
+      </w:r>
+      <w:r>
+        <w:rPr>
+          <w:rFonts w:ascii="Times New Roman" w:hAnsi="Times New Roman" w:cs="Times New Roman"/>
+          <w:sz w:val="24"/>
+          <w:szCs w:val="24"/>
+        </w:rPr>
+        <w:t xml:space="preserve">It will wait for the blue button to be pressed before beginning outputting the pulses but it was decided for testing purposes that the code would then send this pulse repeatedly so it could be easily seen and captured when looking on the oscilloscope. </w:t>
+      </w:r>
+      <w:r>
+        <w:rPr>
+          <w:rFonts w:ascii="Times New Roman" w:hAnsi="Times New Roman" w:cs="Times New Roman"/>
+          <w:sz w:val="24"/>
+          <w:szCs w:val="24"/>
+        </w:rPr>
+        <w:t>This code is written in ‘main’, and at the start of main a high priority thread is also initialised to collect the distance measurement data in. Main is shown below:</w:t>
+      </w:r>
+    </w:p>
+    <w:p>
+      <w:pPr>
+        <w:rPr>
+          <w:rFonts w:ascii="Times New Roman" w:hAnsi="Times New Roman" w:cs="Times New Roman"/>
+          <w:sz w:val="24"/>
+          <w:szCs w:val="24"/>
+        </w:rPr>
+      </w:pPr>
+      <w:r>
+        <w:rPr>
+          <w:rFonts w:ascii="Times New Roman" w:hAnsi="Times New Roman" w:cs="Times New Roman"/>
+          <w:sz w:val="24"/>
+          <w:szCs w:val="24"/>
+        </w:rPr>
+        <w:drawing>
+          <wp:inline distT="0" distB="0" distL="0" distR="0" wp14:anchorId="436AC67E" wp14:editId="6A71C2DF">
+            <wp:extent cx="4638675" cy="5199216"/>
+            <wp:effectExtent l="0" t="0" r="0" b="1905"/>
+            <wp:docPr id="1" name="Picture 1"/>
+            <wp:cNvGraphicFramePr>
+              <a:graphicFrameLocks xmlns:a="http://schemas.openxmlformats.org/drawingml/2006/main" noChangeAspect="1"/>
+            </wp:cNvGraphicFramePr>
+            <a:graphic xmlns:a="http://schemas.openxmlformats.org/drawingml/2006/main">
+              <a:graphicData uri="http://schemas.openxmlformats.org/drawingml/2006/picture">
+                <pic:pic xmlns:pic="http://schemas.openxmlformats.org/drawingml/2006/picture">
+                  <pic:nvPicPr>
+                    <pic:cNvPr id="1" name=""/>
+                    <pic:cNvPicPr/>
+                  </pic:nvPicPr>
+                  <pic:blipFill>
+                    <a:blip r:embed="rId9"/>
+                    <a:stretch>
+                      <a:fillRect/>
+                    </a:stretch>
+                  </pic:blipFill>
+                  <pic:spPr>
+                    <a:xfrm>
+                      <a:off x="0" y="0"/>
+                      <a:ext cx="4653355" cy="5215670"/>
+                    </a:xfrm>
+                    <a:prstGeom prst="rect">
+                      <a:avLst/>
+                    </a:prstGeom>
+                  </pic:spPr>
+                </pic:pic>
+              </a:graphicData>
+            </a:graphic>
+          </wp:inline>
+        </w:drawing>
+      </w:r>
+    </w:p>
+    <w:p>
+      <w:pPr>
+        <w:rPr>
+          <w:rFonts w:ascii="Times New Roman" w:hAnsi="Times New Roman" w:cs="Times New Roman"/>
+          <w:sz w:val="24"/>
+          <w:szCs w:val="24"/>
+        </w:rPr>
+      </w:pPr>
+      <w:r>
+        <w:rPr>
+          <w:rFonts w:ascii="Times New Roman" w:hAnsi="Times New Roman" w:cs="Times New Roman"/>
+          <w:sz w:val="24"/>
+          <w:szCs w:val="24"/>
+        </w:rPr>
+        <w:lastRenderedPageBreak/>
+        <w:t xml:space="preserve">The high priority thread waits for a flag set by an interrupt service routine that fires whenever a high pulse is shown on the GPIO pin that is connected to the rectified received signal. </w:t>
+      </w:r>
+    </w:p>
+    <w:p>
+      <w:pPr>
+        <w:spacing w:after="0"/>
+        <w:rPr>
+          <w:rFonts w:ascii="Times New Roman" w:hAnsi="Times New Roman" w:cs="Times New Roman"/>
+          <w:sz w:val="24"/>
+          <w:szCs w:val="24"/>
+        </w:rPr>
+      </w:pPr>
+      <w:r>
+        <w:rPr>
+          <w:rFonts w:ascii="Times New Roman" w:hAnsi="Times New Roman" w:cs="Times New Roman"/>
+          <w:sz w:val="24"/>
+          <w:szCs w:val="24"/>
+        </w:rPr>
+        <w:drawing>
+          <wp:inline distT="0" distB="0" distL="0" distR="0" wp14:anchorId="1DBD6F04" wp14:editId="6E355D37">
+            <wp:extent cx="1533525" cy="778207"/>
+            <wp:effectExtent l="0" t="0" r="0" b="3175"/>
+            <wp:docPr id="2" name="Picture 2"/>
+            <wp:cNvGraphicFramePr>
+              <a:graphicFrameLocks xmlns:a="http://schemas.openxmlformats.org/drawingml/2006/main" noChangeAspect="1"/>
+            </wp:cNvGraphicFramePr>
+            <a:graphic xmlns:a="http://schemas.openxmlformats.org/drawingml/2006/main">
+              <a:graphicData uri="http://schemas.openxmlformats.org/drawingml/2006/picture">
+                <pic:pic xmlns:pic="http://schemas.openxmlformats.org/drawingml/2006/picture">
+                  <pic:nvPicPr>
+                    <pic:cNvPr id="1" name=""/>
+                    <pic:cNvPicPr/>
+                  </pic:nvPicPr>
+                  <pic:blipFill>
+                    <a:blip r:embed="rId10"/>
+                    <a:stretch>
+                      <a:fillRect/>
+                    </a:stretch>
+                  </pic:blipFill>
+                  <pic:spPr>
+                    <a:xfrm>
+                      <a:off x="0" y="0"/>
+                      <a:ext cx="1551228" cy="787191"/>
+                    </a:xfrm>
+                    <a:prstGeom prst="rect">
+                      <a:avLst/>
+                    </a:prstGeom>
+                  </pic:spPr>
+                </pic:pic>
+              </a:graphicData>
+            </a:graphic>
+          </wp:inline>
+        </w:drawing>
+      </w:r>
+    </w:p>
+    <w:p>
+      <w:pPr>
+        <w:rPr>
+          <w:rFonts w:ascii="Times New Roman" w:hAnsi="Times New Roman" w:cs="Times New Roman"/>
+          <w:sz w:val="24"/>
+          <w:szCs w:val="24"/>
+        </w:rPr>
+      </w:pPr>
+      <w:r>
+        <w:rPr>
+          <w:rFonts w:ascii="Times New Roman" w:hAnsi="Times New Roman" w:cs="Times New Roman"/>
+          <w:sz w:val="24"/>
+          <w:szCs w:val="24"/>
+        </w:rPr>
+        <w:t xml:space="preserve">When this flag has been set the measure thread will run, taking the </w:t>
+      </w:r>
+      <w:r>
+        <w:rPr>
+          <w:rFonts w:ascii="Times New Roman" w:hAnsi="Times New Roman" w:cs="Times New Roman"/>
+          <w:sz w:val="24"/>
+          <w:szCs w:val="24"/>
+        </w:rPr>
+        <w:t>time reading and storing it in a variable. From this measurement it then calculates the distance the carrier wave has travelled and outputs both this and the time it took to the serial monitor before resetting and stopping the timer for the next measurement and sleeping until next distance measurement is received:</w:t>
+      </w:r>
+    </w:p>
+    <w:p>
+      <w:pPr>
+        <w:rPr>
+          <w:rFonts w:ascii="Times New Roman" w:hAnsi="Times New Roman" w:cs="Times New Roman"/>
+          <w:sz w:val="24"/>
+          <w:szCs w:val="24"/>
+        </w:rPr>
+      </w:pPr>
+      <w:r>
+        <w:rPr>
+          <w:rFonts w:ascii="Times New Roman" w:hAnsi="Times New Roman" w:cs="Times New Roman"/>
+          <w:sz w:val="24"/>
+          <w:szCs w:val="24"/>
+        </w:rPr>
+        <w:drawing>
+          <wp:inline distT="0" distB="0" distL="0" distR="0" wp14:anchorId="2A3E4BAC" wp14:editId="7C65C9E0">
+            <wp:extent cx="4107051" cy="4543425"/>
+            <wp:effectExtent l="0" t="0" r="8255" b="0"/>
+            <wp:docPr id="3" name="Picture 3"/>
+            <wp:cNvGraphicFramePr>
+              <a:graphicFrameLocks xmlns:a="http://schemas.openxmlformats.org/drawingml/2006/main" noChangeAspect="1"/>
+            </wp:cNvGraphicFramePr>
+            <a:graphic xmlns:a="http://schemas.openxmlformats.org/drawingml/2006/main">
+              <a:graphicData uri="http://schemas.openxmlformats.org/drawingml/2006/picture">
+                <pic:pic xmlns:pic="http://schemas.openxmlformats.org/drawingml/2006/picture">
+                  <pic:nvPicPr>
+                    <pic:cNvPr id="1" name=""/>
+                    <pic:cNvPicPr/>
+                  </pic:nvPicPr>
+                  <pic:blipFill>
+                    <a:blip r:embed="rId11"/>
+                    <a:stretch>
+                      <a:fillRect/>
+                    </a:stretch>
+                  </pic:blipFill>
+                  <pic:spPr>
+                    <a:xfrm>
+                      <a:off x="0" y="0"/>
+                      <a:ext cx="4119931" cy="4557673"/>
+                    </a:xfrm>
+                    <a:prstGeom prst="rect">
+                      <a:avLst/>
+                    </a:prstGeom>
+                  </pic:spPr>
+                </pic:pic>
+              </a:graphicData>
+            </a:graphic>
+          </wp:inline>
+        </w:drawing>
+      </w:r>
+    </w:p>
+    <w:p>
+      <w:pPr>
+        <w:rPr>
+          <w:rFonts w:ascii="Times New Roman" w:hAnsi="Times New Roman" w:cs="Times New Roman"/>
+          <w:sz w:val="24"/>
+          <w:szCs w:val="24"/>
+        </w:rPr>
+      </w:pPr>
+    </w:p>
+    <w:p>
+      <w:pPr>
+        <w:rPr>
+          <w:rFonts w:ascii="Times New Roman" w:hAnsi="Times New Roman" w:cs="Times New Roman"/>
+          <w:sz w:val="24"/>
+          <w:szCs w:val="24"/>
+        </w:rPr>
+      </w:pPr>
+      <w:r>
+        <w:rPr>
+          <w:rFonts w:ascii="Times New Roman" w:hAnsi="Times New Roman" w:cs="Times New Roman"/>
+          <w:sz w:val="24"/>
+          <w:szCs w:val="24"/>
+        </w:rPr>
+        <w:t>This was the original set-up of the distance measurement component, and so testing of this set-up was begun to see how well/accurately it worked. The 40kHz transducers were the first pair used, and after checking the characteristic channel frequency for these particular transducers by setting them up facing each other at a distance of 10cms apart and scrubbing through different frequencies between 39and 41kHz, it the carrier wave was set to 40.4kHz:</w:t>
+      </w:r>
+    </w:p>
+    <w:p>
+      <w:pPr>
+        <w:rPr>
+          <w:rFonts w:ascii="Times New Roman" w:hAnsi="Times New Roman" w:cs="Times New Roman"/>
+          <w:sz w:val="24"/>
+          <w:szCs w:val="24"/>
+        </w:rPr>
+      </w:pPr>
+    </w:p>
+    <w:p>
+      <w:pPr>
+        <w:rPr>
+          <w:rFonts w:ascii="Times New Roman" w:hAnsi="Times New Roman" w:cs="Times New Roman"/>
+          <w:sz w:val="24"/>
+          <w:szCs w:val="24"/>
+        </w:rPr>
+      </w:pPr>
+    </w:p>
+    <w:p>
+      <w:pPr>
+        <w:rPr>
+          <w:rFonts w:ascii="Times New Roman" w:hAnsi="Times New Roman" w:cs="Times New Roman"/>
+          <w:sz w:val="24"/>
+          <w:szCs w:val="24"/>
+        </w:rPr>
+      </w:pPr>
+      <w:r>
+        <w:rPr>
+          <w:noProof/>
+        </w:rPr>
+        <w:lastRenderedPageBreak/>
+        <w:drawing>
+          <wp:anchor distT="0" distB="0" distL="114300" distR="114300" simplePos="0" relativeHeight="251664384" behindDoc="0" locked="0" layoutInCell="1" allowOverlap="1" wp14:anchorId="4AAE0DC3" wp14:editId="29D537E2">
+            <wp:simplePos x="0" y="0"/>
+            <wp:positionH relativeFrom="margin">
+              <wp:align>center</wp:align>
+            </wp:positionH>
+            <wp:positionV relativeFrom="paragraph">
+              <wp:posOffset>0</wp:posOffset>
+            </wp:positionV>
+            <wp:extent cx="4572000" cy="2752725"/>
+            <wp:effectExtent l="0" t="0" r="0" b="9525"/>
+            <wp:wrapSquare wrapText="bothSides"/>
+            <wp:docPr id="4" name="Picture 4" descr="C:\Users\ksmall1\AppData\Local\Microsoft\Windows\INetCache\Content.MSO\AA92BB32.tmp"/>
+            <wp:cNvGraphicFramePr>
+              <a:graphicFrameLocks xmlns:a="http://schemas.openxmlformats.org/drawingml/2006/main" noChangeAspect="1"/>
+            </wp:cNvGraphicFramePr>
+            <a:graphic xmlns:a="http://schemas.openxmlformats.org/drawingml/2006/main">
+              <a:graphicData uri="http://schemas.openxmlformats.org/drawingml/2006/picture">
+                <pic:pic xmlns:pic="http://schemas.openxmlformats.org/drawingml/2006/picture">
+                  <pic:nvPicPr>
+                    <pic:cNvPr id="0" name="Picture 1" descr="C:\Users\ksmall1\AppData\Local\Microsoft\Windows\INetCache\Content.MSO\AA92BB32.tmp"/>
+                    <pic:cNvPicPr>
+                      <a:picLocks noChangeAspect="1" noChangeArrowheads="1"/>
+                    </pic:cNvPicPr>
+                  </pic:nvPicPr>
+                  <pic:blipFill>
+                    <a:blip r:embed="rId12">
+                      <a:extLst>
+                        <a:ext uri="{28A0092B-C50C-407E-A947-70E740481C1C}">
+                          <a14:useLocalDpi xmlns:a14="http://schemas.microsoft.com/office/drawing/2010/main" val="0"/>
+                        </a:ext>
+                      </a:extLst>
+                    </a:blip>
+                    <a:srcRect/>
+                    <a:stretch>
+                      <a:fillRect/>
+                    </a:stretch>
+                  </pic:blipFill>
+                  <pic:spPr bwMode="auto">
+                    <a:xfrm>
+                      <a:off x="0" y="0"/>
+                      <a:ext cx="4572000" cy="2752725"/>
+                    </a:xfrm>
+                    <a:prstGeom prst="rect">
+                      <a:avLst/>
+                    </a:prstGeom>
+                    <a:noFill/>
+                    <a:ln>
+                      <a:noFill/>
+                    </a:ln>
+                  </pic:spPr>
+                </pic:pic>
+              </a:graphicData>
+            </a:graphic>
+            <wp14:sizeRelH relativeFrom="page">
+              <wp14:pctWidth>0</wp14:pctWidth>
+            </wp14:sizeRelH>
+            <wp14:sizeRelV relativeFrom="page">
+              <wp14:pctHeight>0</wp14:pctHeight>
+            </wp14:sizeRelV>
+          </wp:anchor>
+        </w:drawing>
+      </w:r>
+    </w:p>
+    <w:p>
+      <w:pPr>
+        <w:rPr>
+          <w:rFonts w:ascii="Times New Roman" w:hAnsi="Times New Roman" w:cs="Times New Roman"/>
+          <w:sz w:val="24"/>
+          <w:szCs w:val="24"/>
+        </w:rPr>
+      </w:pPr>
+    </w:p>
+    <w:p>
+      <w:pPr>
+        <w:rPr>
+          <w:rFonts w:ascii="Times New Roman" w:hAnsi="Times New Roman" w:cs="Times New Roman"/>
+          <w:sz w:val="24"/>
+          <w:szCs w:val="24"/>
+        </w:rPr>
+      </w:pPr>
+    </w:p>
+    <w:p>
+      <w:pPr>
+        <w:rPr>
+          <w:rFonts w:ascii="Times New Roman" w:hAnsi="Times New Roman" w:cs="Times New Roman"/>
+          <w:sz w:val="24"/>
+          <w:szCs w:val="24"/>
+        </w:rPr>
+      </w:pPr>
+    </w:p>
+    <w:p>
+      <w:pPr>
+        <w:rPr>
+          <w:rFonts w:ascii="Times New Roman" w:hAnsi="Times New Roman" w:cs="Times New Roman"/>
+          <w:sz w:val="24"/>
+          <w:szCs w:val="24"/>
+        </w:rPr>
+      </w:pPr>
+    </w:p>
+    <w:p>
+      <w:pPr>
+        <w:rPr>
+          <w:rFonts w:ascii="Times New Roman" w:hAnsi="Times New Roman" w:cs="Times New Roman"/>
+          <w:sz w:val="24"/>
+          <w:szCs w:val="24"/>
+        </w:rPr>
+      </w:pPr>
+    </w:p>
+    <w:p>
+      <w:pPr>
+        <w:rPr>
+          <w:rFonts w:ascii="Times New Roman" w:hAnsi="Times New Roman" w:cs="Times New Roman"/>
+          <w:sz w:val="24"/>
+          <w:szCs w:val="24"/>
+        </w:rPr>
+      </w:pPr>
+    </w:p>
+    <w:p>
+      <w:pPr>
+        <w:rPr>
+          <w:rFonts w:ascii="Times New Roman" w:hAnsi="Times New Roman" w:cs="Times New Roman"/>
+          <w:sz w:val="24"/>
+          <w:szCs w:val="24"/>
+        </w:rPr>
+      </w:pPr>
+    </w:p>
+    <w:p>
+      <w:pPr>
+        <w:rPr>
+          <w:rFonts w:ascii="Times New Roman" w:hAnsi="Times New Roman" w:cs="Times New Roman"/>
+          <w:sz w:val="24"/>
+          <w:szCs w:val="24"/>
+        </w:rPr>
+      </w:pPr>
+    </w:p>
+    <w:p>
+      <w:pPr>
+        <w:rPr>
+          <w:rFonts w:ascii="Times New Roman" w:hAnsi="Times New Roman" w:cs="Times New Roman"/>
+          <w:sz w:val="24"/>
+          <w:szCs w:val="24"/>
+        </w:rPr>
+      </w:pPr>
+    </w:p>
+    <w:p>
+      <w:pPr>
+        <w:rPr>
+          <w:rFonts w:ascii="Times New Roman" w:hAnsi="Times New Roman" w:cs="Times New Roman"/>
+          <w:sz w:val="24"/>
+          <w:szCs w:val="24"/>
+        </w:rPr>
+      </w:pPr>
+    </w:p>
+    <w:p>
+      <w:pPr>
+        <w:rPr>
+          <w:rFonts w:ascii="Times New Roman" w:hAnsi="Times New Roman" w:cs="Times New Roman"/>
+          <w:sz w:val="24"/>
+          <w:szCs w:val="24"/>
+        </w:rPr>
+      </w:pPr>
+      <w:r>
+        <w:rPr>
+          <w:rFonts w:ascii="Times New Roman" w:hAnsi="Times New Roman" w:cs="Times New Roman"/>
+          <w:sz w:val="24"/>
+          <w:szCs w:val="24"/>
+        </w:rPr>
+        <w:drawing>
+          <wp:anchor distT="0" distB="0" distL="114300" distR="114300" simplePos="0" relativeHeight="251666432" behindDoc="0" locked="0" layoutInCell="1" allowOverlap="1" wp14:anchorId="1F4A0987" wp14:editId="720508BE">
+            <wp:simplePos x="0" y="0"/>
+            <wp:positionH relativeFrom="column">
+              <wp:posOffset>-157480</wp:posOffset>
+            </wp:positionH>
+            <wp:positionV relativeFrom="paragraph">
+              <wp:posOffset>426085</wp:posOffset>
+            </wp:positionV>
+            <wp:extent cx="1524635" cy="2220595"/>
+            <wp:effectExtent l="0" t="5080" r="0" b="0"/>
+            <wp:wrapSquare wrapText="bothSides"/>
+            <wp:docPr id="5" name="Picture 5"/>
+            <wp:cNvGraphicFramePr>
+              <a:graphicFrameLocks xmlns:a="http://schemas.openxmlformats.org/drawingml/2006/main" noChangeAspect="1"/>
+            </wp:cNvGraphicFramePr>
+            <a:graphic xmlns:a="http://schemas.openxmlformats.org/drawingml/2006/main">
+              <a:graphicData uri="http://schemas.openxmlformats.org/drawingml/2006/picture">
+                <pic:pic xmlns:pic="http://schemas.openxmlformats.org/drawingml/2006/picture">
+                  <pic:nvPicPr>
+                    <pic:cNvPr id="1" name=""/>
+                    <pic:cNvPicPr/>
+                  </pic:nvPicPr>
+                  <pic:blipFill rotWithShape="1">
+                    <a:blip r:embed="rId13">
+                      <a:extLst>
+                        <a:ext uri="{28A0092B-C50C-407E-A947-70E740481C1C}">
+                          <a14:useLocalDpi xmlns:a14="http://schemas.microsoft.com/office/drawing/2010/main" val="0"/>
+                        </a:ext>
+                      </a:extLst>
+                    </a:blip>
+                    <a:srcRect l="9721" t="19875" r="25517" b="8260"/>
+                    <a:stretch/>
+                  </pic:blipFill>
+                  <pic:spPr bwMode="auto">
+                    <a:xfrm rot="5400000">
+                      <a:off x="0" y="0"/>
+                      <a:ext cx="1524635" cy="2220595"/>
+                    </a:xfrm>
+                    <a:prstGeom prst="rect">
+                      <a:avLst/>
+                    </a:prstGeom>
+                    <a:ln>
+                      <a:noFill/>
+                    </a:ln>
+                    <a:extLst>
+                      <a:ext uri="{53640926-AAD7-44D8-BBD7-CCE9431645EC}">
+                        <a14:shadowObscured xmlns:a14="http://schemas.microsoft.com/office/drawing/2010/main"/>
+                      </a:ext>
+                    </a:extLst>
+                  </pic:spPr>
+                </pic:pic>
+              </a:graphicData>
+            </a:graphic>
+            <wp14:sizeRelH relativeFrom="page">
+              <wp14:pctWidth>0</wp14:pctWidth>
+            </wp14:sizeRelH>
+            <wp14:sizeRelV relativeFrom="page">
+              <wp14:pctHeight>0</wp14:pctHeight>
+            </wp14:sizeRelV>
+          </wp:anchor>
+        </w:drawing>
+      </w:r>
+      <w:r>
+        <w:rPr>
+          <w:rFonts w:ascii="Times New Roman" w:hAnsi="Times New Roman" w:cs="Times New Roman"/>
+          <w:sz w:val="24"/>
+          <w:szCs w:val="24"/>
+        </w:rPr>
+        <w:drawing>
+          <wp:anchor distT="0" distB="0" distL="114300" distR="114300" simplePos="0" relativeHeight="251665408" behindDoc="0" locked="0" layoutInCell="1" allowOverlap="1" wp14:anchorId="41383F99" wp14:editId="50DF687A">
+            <wp:simplePos x="0" y="0"/>
+            <wp:positionH relativeFrom="column">
+              <wp:posOffset>2019300</wp:posOffset>
+            </wp:positionH>
+            <wp:positionV relativeFrom="paragraph">
+              <wp:posOffset>640715</wp:posOffset>
+            </wp:positionV>
+            <wp:extent cx="4207510" cy="3185795"/>
+            <wp:effectExtent l="0" t="0" r="2540" b="0"/>
+            <wp:wrapSquare wrapText="bothSides"/>
+            <wp:docPr id="6" name="Picture 6"/>
+            <wp:cNvGraphicFramePr>
+              <a:graphicFrameLocks xmlns:a="http://schemas.openxmlformats.org/drawingml/2006/main" noChangeAspect="1"/>
+            </wp:cNvGraphicFramePr>
+            <a:graphic xmlns:a="http://schemas.openxmlformats.org/drawingml/2006/main">
+              <a:graphicData uri="http://schemas.openxmlformats.org/drawingml/2006/picture">
+                <pic:pic xmlns:pic="http://schemas.openxmlformats.org/drawingml/2006/picture">
+                  <pic:nvPicPr>
+                    <pic:cNvPr id="1" name=""/>
+                    <pic:cNvPicPr/>
+                  </pic:nvPicPr>
+                  <pic:blipFill>
+                    <a:blip r:embed="rId14" cstate="print">
+                      <a:extLst>
+                        <a:ext uri="{28A0092B-C50C-407E-A947-70E740481C1C}">
+                          <a14:useLocalDpi xmlns:a14="http://schemas.microsoft.com/office/drawing/2010/main" val="0"/>
+                        </a:ext>
+                      </a:extLst>
+                    </a:blip>
+                    <a:stretch>
+                      <a:fillRect/>
+                    </a:stretch>
+                  </pic:blipFill>
+                  <pic:spPr>
+                    <a:xfrm>
+                      <a:off x="0" y="0"/>
+                      <a:ext cx="4207510" cy="3185795"/>
+                    </a:xfrm>
+                    <a:prstGeom prst="rect">
+                      <a:avLst/>
+                    </a:prstGeom>
+                  </pic:spPr>
+                </pic:pic>
+              </a:graphicData>
+            </a:graphic>
+            <wp14:sizeRelH relativeFrom="page">
+              <wp14:pctWidth>0</wp14:pctWidth>
+            </wp14:sizeRelH>
+            <wp14:sizeRelV relativeFrom="page">
+              <wp14:pctHeight>0</wp14:pctHeight>
+            </wp14:sizeRelV>
+          </wp:anchor>
+        </w:drawing>
+      </w:r>
+      <w:r>
+        <w:rPr>
+          <w:rFonts w:ascii="Times New Roman" w:hAnsi="Times New Roman" w:cs="Times New Roman"/>
+          <w:sz w:val="24"/>
+          <w:szCs w:val="24"/>
+        </w:rPr>
+        <w:t xml:space="preserve">The set up for the initial testing was as follows. </w:t>
+      </w:r>
+      <w:r>
+        <w:rPr>
+          <w:rFonts w:ascii="Times New Roman" w:hAnsi="Times New Roman" w:cs="Times New Roman"/>
+          <w:sz w:val="24"/>
+          <w:szCs w:val="24"/>
+        </w:rPr>
+        <w:t xml:space="preserve">Using a cardboard as a makeshift mounting surface for the two transducers, hand twisted wires connected the transducers to two testing breadboards, one containing the transmitter circuit and the other containing the receiver circuit as can be seen in figures x and y. An A4 sheet of cardboard was used as the surface that the ultrasound signal would reflect off to give a distance measurement and was held upright at an angle roughly perpendicular to the table-top surface by a set of clamps. The distance between the end point of the transducer and the cardboard reflector was measured by a tape measure and the distance between the transducers and the </w:t>
+      </w:r>
+      <w:r>
+        <w:rPr>
+          <w:rFonts w:ascii="Times New Roman" w:hAnsi="Times New Roman" w:cs="Times New Roman"/>
+          <w:sz w:val="24"/>
+          <w:szCs w:val="24"/>
+        </w:rPr>
+        <w:t xml:space="preserve">cardboard was changed by moving the cardboard closer or further away from the transducers. </w:t>
+      </w:r>
+      <w:bookmarkStart w:id="0" w:name="_GoBack"/>
+      <w:bookmarkEnd w:id="0"/>
+    </w:p>
+    <w:p>
+      <w:pPr>
+        <w:rPr>
+          <w:rFonts w:ascii="Times New Roman" w:hAnsi="Times New Roman" w:cs="Times New Roman"/>
+          <w:sz w:val="24"/>
+          <w:szCs w:val="24"/>
+        </w:rPr>
+      </w:pPr>
+    </w:p>
     <w:sectPr>
       <w:pgSz w:w="11906" w:h="16838"/>
       <w:pgMar w:top="1440" w:right="1440" w:bottom="1440" w:left="1440" w:header="708" w:footer="708" w:gutter="0"/>
@@ -1732,7 +2446,7 @@
 </file>
 
 <file path=word/styles.xml><?xml version="1.0" encoding="utf-8"?>
-<w:styles xmlns:mc="http://schemas.openxmlformats.org/markup-compatibility/2006" xmlns:r="http://schemas.openxmlformats.org/officeDocument/2006/relationships" xmlns:w="http://schemas.openxmlformats.org/wordprocessingml/2006/main" xmlns:w14="http://schemas.microsoft.com/office/word/2010/wordml" xmlns:w15="http://schemas.microsoft.com/office/word/2012/wordml" xmlns:w16cex="http://schemas.microsoft.com/office/word/2018/wordml/cex" xmlns:w16cid="http://schemas.microsoft.com/office/word/2016/wordml/cid" xmlns:w16="http://schemas.microsoft.com/office/word/2018/wordml" xmlns:w16sdtdh="http://schemas.microsoft.com/office/word/2020/wordml/sdtdatahash" xmlns:w16se="http://schemas.microsoft.com/office/word/2015/wordml/symex" mc:Ignorable="w14 w15 w16se w16cid w16 w16cex w16sdtdh">
+<w:styles xmlns:mc="http://schemas.openxmlformats.org/markup-compatibility/2006" xmlns:r="http://schemas.openxmlformats.org/officeDocument/2006/relationships" xmlns:w="http://schemas.openxmlformats.org/wordprocessingml/2006/main" xmlns:w14="http://schemas.microsoft.com/office/word/2010/wordml" xmlns:w15="http://schemas.microsoft.com/office/word/2012/wordml" xmlns:w16cid="http://schemas.microsoft.com/office/word/2016/wordml/cid" xmlns:w16se="http://schemas.microsoft.com/office/word/2015/wordml/symex" mc:Ignorable="w14 w15 w16se w16cid">
   <w:docDefaults>
     <w:rPrDefault>
       <w:rPr>
@@ -1748,7 +2462,7 @@
       </w:pPr>
     </w:pPrDefault>
   </w:docDefaults>
-  <w:latentStyles w:defLockedState="0" w:defUIPriority="99" w:defSemiHidden="0" w:defUnhideWhenUsed="0" w:defQFormat="0" w:count="376">
+  <w:latentStyles w:defLockedState="0" w:defUIPriority="99" w:defSemiHidden="0" w:defUnhideWhenUsed="0" w:defQFormat="0" w:count="375">
     <w:lsdException w:name="Normal" w:uiPriority="0" w:qFormat="1"/>
     <w:lsdException w:name="heading 1" w:uiPriority="9" w:qFormat="1"/>
     <w:lsdException w:name="heading 2" w:semiHidden="1" w:uiPriority="9" w:unhideWhenUsed="1" w:qFormat="1"/>
@@ -1854,6 +2568,7 @@
     <w:lsdException w:name="HTML Sample" w:semiHidden="1" w:unhideWhenUsed="1"/>
     <w:lsdException w:name="HTML Typewriter" w:semiHidden="1" w:unhideWhenUsed="1"/>
     <w:lsdException w:name="HTML Variable" w:semiHidden="1" w:unhideWhenUsed="1"/>
+    <w:lsdException w:name="Normal Table" w:semiHidden="1" w:unhideWhenUsed="1"/>
     <w:lsdException w:name="annotation subject" w:semiHidden="1" w:unhideWhenUsed="1"/>
     <w:lsdException w:name="No List" w:semiHidden="1" w:unhideWhenUsed="1"/>
     <w:lsdException w:name="Outline List 1" w:semiHidden="1" w:unhideWhenUsed="1"/>
@@ -1900,8 +2615,10 @@
     <w:lsdException w:name="Table Subtle 2" w:semiHidden="1" w:unhideWhenUsed="1"/>
     <w:lsdException w:name="Table Web 1" w:semiHidden="1" w:unhideWhenUsed="1"/>
     <w:lsdException w:name="Table Web 2" w:semiHidden="1" w:unhideWhenUsed="1"/>
+    <w:lsdException w:name="Table Web 3" w:semiHidden="1" w:unhideWhenUsed="1"/>
     <w:lsdException w:name="Balloon Text" w:semiHidden="1" w:unhideWhenUsed="1"/>
     <w:lsdException w:name="Table Grid" w:uiPriority="39"/>
+    <w:lsdException w:name="Table Theme" w:semiHidden="1" w:unhideWhenUsed="1"/>
     <w:lsdException w:name="Placeholder Text" w:semiHidden="1"/>
     <w:lsdException w:name="No Spacing" w:uiPriority="1" w:qFormat="1"/>
     <w:lsdException w:name="Light Shading" w:uiPriority="60"/>
@@ -2121,7 +2838,6 @@
     <w:lsdException w:name="Smart Hyperlink" w:semiHidden="1" w:unhideWhenUsed="1"/>
     <w:lsdException w:name="Hashtag" w:semiHidden="1" w:unhideWhenUsed="1"/>
     <w:lsdException w:name="Unresolved Mention" w:semiHidden="1" w:unhideWhenUsed="1"/>
-    <w:lsdException w:name="Smart Link" w:semiHidden="1" w:unhideWhenUsed="1"/>
   </w:latentStyles>
   <w:style w:type="paragraph" w:default="1" w:styleId="Normal">
     <w:name w:val="Normal"/>
@@ -2584,7 +3300,7 @@
 </file>
 
 <file path=customXml/itemProps1.xml><?xml version="1.0" encoding="utf-8"?>
-<ds:datastoreItem xmlns:ds="http://schemas.openxmlformats.org/officeDocument/2006/customXml" ds:itemID="{08DA8F51-73AA-4F9D-A42F-3F7066795C02}">
+<ds:datastoreItem xmlns:ds="http://schemas.openxmlformats.org/officeDocument/2006/customXml" ds:itemID="{83201EC6-EE26-41E3-B4C4-FEE9C2585A1C}">
   <ds:schemaRefs>
     <ds:schemaRef ds:uri="http://schemas.openxmlformats.org/officeDocument/2006/bibliography"/>
   </ds:schemaRefs>

</xml_diff>

<commit_message>
Report writing and testing with variable voltage
</commit_message>
<xml_diff>
--- a/Project Report.docx
+++ b/Project Report.docx
@@ -4202,6 +4202,7 @@
       <w:r>
         <w:rPr>
           <w:rFonts w:ascii="Times New Roman" w:hAnsi="Times New Roman" w:cs="Times New Roman"/>
+          <w:noProof/>
         </w:rPr>
         <w:drawing>
           <wp:inline distT="0" distB="0" distL="0" distR="0" wp14:anchorId="193CA717" wp14:editId="369251C1">
@@ -4570,13 +4571,7 @@
           <w:rFonts w:ascii="Times New Roman" w:hAnsi="Times New Roman" w:cs="Times New Roman"/>
         </w:rPr>
         <w:lastRenderedPageBreak/>
-        <w:t>Trendlines were added to the data points to assist analysis though should not be</w:t>
-      </w:r>
-      <w:r>
-        <w:rPr>
-          <w:rFonts w:ascii="Times New Roman" w:hAnsi="Times New Roman" w:cs="Times New Roman"/>
-        </w:rPr>
-        <w:t xml:space="preserve"> used to draw conclusions. It can be seen, however, that as the frequency is reduced, the error in the distance measurement is increasing</w:t>
+        <w:t>Trendlines were added to the data points to assist analysis though should not be used to draw conclusions. It can be seen, however, that as the frequency is reduced, the error in the distance measurement is increasing</w:t>
       </w:r>
       <w:r>
         <w:rPr>
@@ -4609,7 +4604,7 @@
           <w:sz w:val="24"/>
           <w:bdr w:val="none" w:sz="0" w:space="0" w:color="auto" w:frame="1"/>
         </w:rPr>
-        <w:t xml:space="preserve">the amplitude of the initial carrier signal was changed. Using the 40kHz transducers and keeping them at a constant </w:t>
+        <w:t>the amplitude of the initial carrier signal was changed. Using the 40kHz transducers and keeping them at a constant distance of 10cm away from each other, at 100mVpp the delay was 900us, at 500mVpp, the delay had dropped to 700us and at 1Vpp the delay was lower still at 600us.</w:t>
       </w:r>
       <w:r>
         <w:rPr>
@@ -4619,37 +4614,7 @@
           <w:sz w:val="24"/>
           <w:bdr w:val="none" w:sz="0" w:space="0" w:color="auto" w:frame="1"/>
         </w:rPr>
-        <w:t>distance of 10cm away from each other, at 100mVpp the delay was 900us, at 500mVpp, the delay had dropped to 700us and at 1Vpp the delay was lower still at 600us.</w:t>
-      </w:r>
-      <w:r>
-        <w:rPr>
-          <w:rStyle w:val="normaltextrun"/>
-          <w:rFonts w:ascii="Times New Roman" w:hAnsi="Times New Roman" w:cs="Times New Roman"/>
-          <w:color w:val="000000"/>
-          <w:sz w:val="24"/>
-          <w:bdr w:val="none" w:sz="0" w:space="0" w:color="auto" w:frame="1"/>
-        </w:rPr>
-        <w:t xml:space="preserve"> Although not very in depth, this </w:t>
-      </w:r>
-      <w:r>
-        <w:rPr>
-          <w:rStyle w:val="normaltextrun"/>
-          <w:rFonts w:ascii="Times New Roman" w:hAnsi="Times New Roman" w:cs="Times New Roman"/>
-          <w:color w:val="000000"/>
-          <w:sz w:val="24"/>
-          <w:bdr w:val="none" w:sz="0" w:space="0" w:color="auto" w:frame="1"/>
-        </w:rPr>
-        <w:t xml:space="preserve">brief </w:t>
-      </w:r>
-      <w:r>
-        <w:rPr>
-          <w:rStyle w:val="normaltextrun"/>
-          <w:rFonts w:ascii="Times New Roman" w:hAnsi="Times New Roman" w:cs="Times New Roman"/>
-          <w:color w:val="000000"/>
-          <w:sz w:val="24"/>
-          <w:bdr w:val="none" w:sz="0" w:space="0" w:color="auto" w:frame="1"/>
-        </w:rPr>
-        <w:t>experiment would seem to suggest that the change in amplitude was also changing the accuracy of the distance result which also shouldn’t have been the case since the speed of sound also remains constant regardless of its amplitude.</w:t>
+        <w:t xml:space="preserve"> Although not very in depth, this brief experiment would seem to suggest that the change in amplitude was also changing the accuracy of the distance result which also shouldn’t have been the case since the speed of sound also remains constant regardless of its amplitude.</w:t>
       </w:r>
     </w:p>
     <w:p>
@@ -4660,15 +4625,225 @@
           <w:i/>
         </w:rPr>
       </w:pPr>
+      <w:r>
+        <w:rPr>
+          <w:rFonts w:ascii="Times New Roman" w:hAnsi="Times New Roman" w:cs="Times New Roman"/>
+          <w:i/>
+        </w:rPr>
+        <w:t>CONCLUSIONS FROM EARLY TESTING</w:t>
+      </w:r>
+    </w:p>
+    <w:p>
+      <w:pPr>
+        <w:rPr>
+          <w:rFonts w:ascii="Times New Roman" w:hAnsi="Times New Roman" w:cs="Times New Roman"/>
+        </w:rPr>
+      </w:pPr>
+      <w:r>
+        <w:rPr>
+          <w:noProof/>
+        </w:rPr>
+        <w:drawing>
+          <wp:anchor distT="0" distB="0" distL="114300" distR="114300" simplePos="0" relativeHeight="251681792" behindDoc="0" locked="0" layoutInCell="1" allowOverlap="1" wp14:anchorId="346C1AE0" wp14:editId="45EC47E8">
+            <wp:simplePos x="0" y="0"/>
+            <wp:positionH relativeFrom="margin">
+              <wp:posOffset>-647700</wp:posOffset>
+            </wp:positionH>
+            <wp:positionV relativeFrom="page">
+              <wp:posOffset>5257800</wp:posOffset>
+            </wp:positionV>
+            <wp:extent cx="7031355" cy="4511040"/>
+            <wp:effectExtent l="0" t="0" r="0" b="3810"/>
+            <wp:wrapSquare wrapText="bothSides"/>
+            <wp:docPr id="20" name="Picture 20" descr="C:\Users\ksmall1\AppData\Local\Microsoft\Windows\INetCache\Content.MSO\952EC4A6.tmp"/>
+            <wp:cNvGraphicFramePr>
+              <a:graphicFrameLocks xmlns:a="http://schemas.openxmlformats.org/drawingml/2006/main" noChangeAspect="1"/>
+            </wp:cNvGraphicFramePr>
+            <a:graphic xmlns:a="http://schemas.openxmlformats.org/drawingml/2006/main">
+              <a:graphicData uri="http://schemas.openxmlformats.org/drawingml/2006/picture">
+                <pic:pic xmlns:pic="http://schemas.openxmlformats.org/drawingml/2006/picture">
+                  <pic:nvPicPr>
+                    <pic:cNvPr id="0" name="Picture 1" descr="C:\Users\ksmall1\AppData\Local\Microsoft\Windows\INetCache\Content.MSO\952EC4A6.tmp"/>
+                    <pic:cNvPicPr>
+                      <a:picLocks noChangeAspect="1" noChangeArrowheads="1"/>
+                    </pic:cNvPicPr>
+                  </pic:nvPicPr>
+                  <pic:blipFill>
+                    <a:blip r:embed="rId32">
+                      <a:extLst>
+                        <a:ext uri="{28A0092B-C50C-407E-A947-70E740481C1C}">
+                          <a14:useLocalDpi xmlns:a14="http://schemas.microsoft.com/office/drawing/2010/main" val="0"/>
+                        </a:ext>
+                      </a:extLst>
+                    </a:blip>
+                    <a:srcRect/>
+                    <a:stretch>
+                      <a:fillRect/>
+                    </a:stretch>
+                  </pic:blipFill>
+                  <pic:spPr bwMode="auto">
+                    <a:xfrm>
+                      <a:off x="0" y="0"/>
+                      <a:ext cx="7031355" cy="4511040"/>
+                    </a:xfrm>
+                    <a:prstGeom prst="rect">
+                      <a:avLst/>
+                    </a:prstGeom>
+                    <a:noFill/>
+                    <a:ln>
+                      <a:noFill/>
+                    </a:ln>
+                  </pic:spPr>
+                </pic:pic>
+              </a:graphicData>
+            </a:graphic>
+            <wp14:sizeRelH relativeFrom="page">
+              <wp14:pctWidth>0</wp14:pctWidth>
+            </wp14:sizeRelH>
+            <wp14:sizeRelV relativeFrom="page">
+              <wp14:pctHeight>0</wp14:pctHeight>
+            </wp14:sizeRelV>
+          </wp:anchor>
+        </w:drawing>
+      </w:r>
+      <w:r>
+        <w:rPr>
+          <w:rFonts w:ascii="Times New Roman" w:hAnsi="Times New Roman" w:cs="Times New Roman"/>
+        </w:rPr>
+        <w:t>The set up for initial testing evidently wasn’t the most precise and in terms of re-testability, there would always be a margin of error and unsureness as to whether the distances and points between transducers were exactly the same but the conditions were kept the same and the set-up was repeatable enough to be able to draw some interesting conclusions about the early design of the circuit. This circuit adds in an error in distance which depends on the input signal as to the severity of the inaccuracy, i.e. its amplitude and frequency. As mentioned above, since the input signal itself will not change the speed it travels through air so long as the temperature is fairly constant, which within the labs it is,</w:t>
+      </w:r>
+      <w:r>
+        <w:rPr>
+          <w:rFonts w:ascii="Times New Roman" w:hAnsi="Times New Roman" w:cs="Times New Roman"/>
+        </w:rPr>
+        <w:t xml:space="preserve"> and so there must be another reason for this. The oscilloscope is used to zoom into the transmitted and the received signal, along with where the signal goes high to signal to the code to take a time measurement. The yellow scope is used to depict the transmitted signal, the red probe for the received signal, and the white probe to show where the signal goes high:</w:t>
+      </w:r>
+      <w:r>
+        <w:rPr>
+          <w:rFonts w:ascii="Times New Roman" w:hAnsi="Times New Roman" w:cs="Times New Roman"/>
+        </w:rPr>
+        <w:t xml:space="preserve">  </w:t>
+      </w:r>
+    </w:p>
+    <w:p>
+      <w:pPr>
+        <w:rPr>
+          <w:rFonts w:ascii="Times New Roman" w:hAnsi="Times New Roman" w:cs="Times New Roman"/>
+        </w:rPr>
+      </w:pPr>
+      <w:r>
+        <w:rPr>
+          <w:rFonts w:ascii="Times New Roman" w:hAnsi="Times New Roman" w:cs="Times New Roman"/>
+        </w:rPr>
+        <w:lastRenderedPageBreak/>
+        <w:t xml:space="preserve">What becomes clear when zooming into these signals is that there is never a point in time where the transmitted signal is fully zero, rather in its ‘sending’ phase the transmitted signal has an amplitude of 10Vp and in its ‘off’ phase this amplitude has dropped to roughly 500mVp but the signal is still slightly present. This is in turn picked up by the receiving transducer, where there is always </w:t>
+      </w:r>
+      <w:r>
+        <w:rPr>
+          <w:rFonts w:ascii="Times New Roman" w:hAnsi="Times New Roman" w:cs="Times New Roman"/>
+        </w:rPr>
+        <w:t>some kind of signal being picked up, either very small, or larger. It is also observed that the signal is not received straight away at its full amplitude but rather builds gradually from very smaller oscillations to larger and larger oscillations before it reaches its peak amplitude.</w:t>
+      </w:r>
+      <w:r>
+        <w:rPr>
+          <w:rFonts w:ascii="Times New Roman" w:hAnsi="Times New Roman" w:cs="Times New Roman"/>
+        </w:rPr>
+        <w:t xml:space="preserve"> This more than likely serves to explain why the error in distance is different depending on the frequency and amplitude since the time measured to give an accurate distance should be between the start of the transmitted signal and when the signal first starts to be detected on the received transducer. This point is where the signal first begins to grow in amplitude, not where it reaches its top amplitude, however the received signal will only cause the comparator to output a ‘high’ pulse once the amplified received signal has reached above 1.1V</w:t>
+      </w:r>
+      <w:r>
+        <w:rPr>
+          <w:rFonts w:ascii="Times New Roman" w:hAnsi="Times New Roman" w:cs="Times New Roman"/>
+        </w:rPr>
+        <w:t xml:space="preserve"> which in this screenshot only happens a few oscillations after the received signal begins to grow. Since at a higher frequency there are more oscillations of the signal in the same time, these oscillations are closer together and thus one or two oscillations of the signal at a lower frequency will occur over a longer time range than at a higher frequency. Thus, the amplitude of the signal will increase faster at a higher frequency, causing the time to be read slightly sooner than at a lower frequency. Similarly, the higher the initial amplitude of the transmitted signal, the closer the signal will be to the threshold when it is </w:t>
+      </w:r>
+      <w:r>
+        <w:rPr>
+          <w:rFonts w:ascii="Times New Roman" w:hAnsi="Times New Roman" w:cs="Times New Roman"/>
+        </w:rPr>
+        <w:t>received</w:t>
+      </w:r>
+      <w:r>
+        <w:rPr>
+          <w:rFonts w:ascii="Times New Roman" w:hAnsi="Times New Roman" w:cs="Times New Roman"/>
+        </w:rPr>
+        <w:t xml:space="preserve"> and so the amplitude will rise above this threshold sooner than if the received signal’s amplitude was smaller where there is a greater difference between the amplitude and threshold voltage.</w:t>
+      </w:r>
+    </w:p>
+    <w:p>
+      <w:pPr>
+        <w:rPr>
+          <w:rFonts w:ascii="Times New Roman" w:hAnsi="Times New Roman" w:cs="Times New Roman"/>
+        </w:rPr>
+      </w:pPr>
+      <w:r>
+        <w:rPr>
+          <w:rFonts w:ascii="Times New Roman" w:hAnsi="Times New Roman" w:cs="Times New Roman"/>
+        </w:rPr>
+        <w:t xml:space="preserve"> </w:t>
+      </w:r>
+      <w:r>
+        <w:rPr>
+          <w:rFonts w:ascii="Times New Roman" w:hAnsi="Times New Roman" w:cs="Times New Roman"/>
+        </w:rPr>
+        <w:t>Ideally, then, the</w:t>
+      </w:r>
+      <w:r>
+        <w:rPr>
+          <w:rFonts w:ascii="Times New Roman" w:hAnsi="Times New Roman" w:cs="Times New Roman"/>
+        </w:rPr>
+        <w:t>re should be no signal at the receiver, a constant 0v, until the transmitted signal is received at which point the received signal should shoot immediately to the peak amplitude of the received signal. Although neither of these extremes will be possible to reach in practice since the receiver will always pick up some form of noise which when amplified will also be amplified into a larger noisy signal, and the transducers used aren’t precise enough to pick up all of the transmitted signal straight away</w:t>
+      </w:r>
+      <w:r>
+        <w:rPr>
+          <w:rFonts w:ascii="Times New Roman" w:hAnsi="Times New Roman" w:cs="Times New Roman"/>
+        </w:rPr>
+        <w:t xml:space="preserve"> </w:t>
+      </w:r>
+      <w:r>
+        <w:rPr>
+          <w:rFonts w:ascii="Times New Roman" w:hAnsi="Times New Roman" w:cs="Times New Roman"/>
+        </w:rPr>
+        <w:t>there are ways to minimise the signal received by the receiver when the transmitted signal is in its ‘off’ phase and to reach the peak amplified of the received signal sooner.</w:t>
+      </w:r>
+    </w:p>
+    <w:p>
+      <w:pPr>
+        <w:rPr>
+          <w:rFonts w:ascii="Times New Roman" w:hAnsi="Times New Roman" w:cs="Times New Roman"/>
+        </w:rPr>
+      </w:pPr>
+      <w:r>
+        <w:rPr>
+          <w:rFonts w:ascii="Times New Roman" w:hAnsi="Times New Roman" w:cs="Times New Roman"/>
+        </w:rPr>
+        <w:t>First, stopping there</w:t>
+      </w:r>
+      <w:r>
+        <w:rPr>
+          <w:rFonts w:ascii="Times New Roman" w:hAnsi="Times New Roman" w:cs="Times New Roman"/>
+        </w:rPr>
+        <w:t xml:space="preserve"> still</w:t>
+      </w:r>
+      <w:r>
+        <w:rPr>
+          <w:rFonts w:ascii="Times New Roman" w:hAnsi="Times New Roman" w:cs="Times New Roman"/>
+        </w:rPr>
+        <w:t xml:space="preserve"> being </w:t>
+      </w:r>
+      <w:r>
+        <w:rPr>
+          <w:rFonts w:ascii="Times New Roman" w:hAnsi="Times New Roman" w:cs="Times New Roman"/>
+        </w:rPr>
+        <w:t xml:space="preserve">a signal when the transmitted signal should be in its ‘off’ phase will be looked into. </w:t>
+      </w:r>
+      <w:r>
+        <w:rPr>
+          <w:rFonts w:ascii="Times New Roman" w:hAnsi="Times New Roman" w:cs="Times New Roman"/>
+        </w:rPr>
+        <w:t>When probing the BJT currently that was initially in use, the BC547B, it was noted that even when there was a high’ voltage on the base, the signal was not fully being stopped from getting through.</w:t>
+      </w:r>
       <w:bookmarkStart w:id="0" w:name="_GoBack"/>
       <w:bookmarkEnd w:id="0"/>
-      <w:r>
-        <w:rPr>
-          <w:rFonts w:ascii="Times New Roman" w:hAnsi="Times New Roman" w:cs="Times New Roman"/>
-          <w:i/>
-        </w:rPr>
-        <w:t>CONCLUSIONS AND ANALYSIS FROM EARLY TESTING</w:t>
-      </w:r>
     </w:p>
     <w:sectPr>
       <w:pgSz w:w="11906" w:h="16838"/>
@@ -5647,7 +5822,7 @@
 </file>
 
 <file path=customXml/itemProps1.xml><?xml version="1.0" encoding="utf-8"?>
-<ds:datastoreItem xmlns:ds="http://schemas.openxmlformats.org/officeDocument/2006/customXml" ds:itemID="{C58A7567-2E83-4083-9EF4-5CAA8C23BEE3}">
+<ds:datastoreItem xmlns:ds="http://schemas.openxmlformats.org/officeDocument/2006/customXml" ds:itemID="{BBF72877-48DC-4DCB-96A8-B6A53E736B70}">
   <ds:schemaRefs>
     <ds:schemaRef ds:uri="http://schemas.openxmlformats.org/officeDocument/2006/bibliography"/>
   </ds:schemaRefs>

</xml_diff>